<commit_message>
Few tools / repo reformating
</commit_message>
<xml_diff>
--- a/res/Report.docx
+++ b/res/Report.docx
@@ -3,13 +3,1188 @@
 <w:document xmlns:wpc="http://schemas.microsoft.com/office/word/2010/wordprocessingCanvas" xmlns:cx="http://schemas.microsoft.com/office/drawing/2014/chartex" xmlns:cx1="http://schemas.microsoft.com/office/drawing/2015/9/8/chartex" xmlns:cx2="http://schemas.microsoft.com/office/drawing/2015/10/21/chartex" xmlns:cx3="http://schemas.microsoft.com/office/drawing/2016/5/9/chartex" xmlns:cx4="http://schemas.microsoft.com/office/drawing/2016/5/10/chartex" xmlns:cx5="http://schemas.microsoft.com/office/drawing/2016/5/11/chartex" xmlns:cx6="http://schemas.microsoft.com/office/drawing/2016/5/12/chartex" xmlns:cx7="http://schemas.microsoft.com/office/drawing/2016/5/13/chartex" xmlns:cx8="http://schemas.microsoft.com/office/drawing/2016/5/14/chartex" xmlns:mc="http://schemas.openxmlformats.org/markup-compatibility/2006" xmlns:aink="http://schemas.microsoft.com/office/drawing/2016/ink" xmlns:am3d="http://schemas.microsoft.com/office/drawing/2017/model3d" xmlns:o="urn:schemas-microsoft-com:office:office" xmlns:oel="http://schemas.microsoft.com/office/2019/extlst" xmlns:r="http://schemas.openxmlformats.org/officeDocument/2006/relationships" xmlns:m="http://schemas.openxmlformats.org/officeDocument/2006/math" xmlns:v="urn:schemas-microsoft-com:vml" xmlns:wp14="http://schemas.microsoft.com/office/word/2010/wordprocessingDrawing" xmlns:wp="http://schemas.openxmlformats.org/drawingml/2006/wordprocessingDrawing" xmlns:w10="urn:schemas-microsoft-com:office:word" xmlns:w="http://schemas.openxmlformats.org/wordprocessingml/2006/main" xmlns:w14="http://schemas.microsoft.com/office/word/2010/wordml" xmlns:w15="http://schemas.microsoft.com/office/word/2012/wordml" xmlns:w16cex="http://schemas.microsoft.com/office/word/2018/wordml/cex" xmlns:w16cid="http://schemas.microsoft.com/office/word/2016/wordml/cid" xmlns:w16="http://schemas.microsoft.com/office/word/2018/wordml" xmlns:w16du="http://schemas.microsoft.com/office/word/2023/wordml/word16du" xmlns:w16sdtdh="http://schemas.microsoft.com/office/word/2020/wordml/sdtdatahash" xmlns:w16se="http://schemas.microsoft.com/office/word/2015/wordml/symex" xmlns:wpg="http://schemas.microsoft.com/office/word/2010/wordprocessingGroup" xmlns:wpi="http://schemas.microsoft.com/office/word/2010/wordprocessingInk" xmlns:wne="http://schemas.microsoft.com/office/word/2006/wordml" xmlns:wps="http://schemas.microsoft.com/office/word/2010/wordprocessingShape" mc:Ignorable="w14 w15 w16se w16cid w16 w16cex w16sdtdh w16du wp14">
   <w:body>
     <w:p>
+      <w:pPr>
+        <w:pStyle w:val="Title"/>
+      </w:pPr>
       <w:r>
-        <w:t>report</w:t>
+        <w:t>ECM2414 CA Report</w:t>
       </w:r>
     </w:p>
+    <w:p>
+      <w:pPr>
+        <w:pStyle w:val="Subtitle"/>
+      </w:pPr>
+      <w:r>
+        <w:t xml:space="preserve">By Students </w:t>
+      </w:r>
+      <w:bookmarkStart w:id="0" w:name="OLE_LINK1"/>
+      <w:r>
+        <w:rPr>
+          <w:i/>
+          <w:iCs/>
+        </w:rPr>
+        <w:t>730003140</w:t>
+      </w:r>
+      <w:r>
+        <w:rPr>
+          <w:i/>
+          <w:iCs/>
+        </w:rPr>
+        <w:t xml:space="preserve"> </w:t>
+      </w:r>
+      <w:bookmarkEnd w:id="0"/>
+      <w:r>
+        <w:rPr>
+          <w:i/>
+          <w:iCs/>
+        </w:rPr>
+        <w:t xml:space="preserve">&amp; </w:t>
+      </w:r>
+      <w:r>
+        <w:rPr>
+          <w:i/>
+          <w:iCs/>
+        </w:rPr>
+        <w:t>7300049916</w:t>
+      </w:r>
+    </w:p>
+    <w:p>
+      <w:pPr>
+        <w:pStyle w:val="Heading1"/>
+      </w:pPr>
+      <w:r>
+        <w:t>Production Code Analysis</w:t>
+      </w:r>
+    </w:p>
+    <w:p/>
+    <w:p>
+      <w:pPr>
+        <w:pStyle w:val="Heading1"/>
+      </w:pPr>
+    </w:p>
+    <w:p>
+      <w:pPr>
+        <w:rPr>
+          <w:rFonts w:asciiTheme="majorHAnsi" w:eastAsiaTheme="majorEastAsia" w:hAnsiTheme="majorHAnsi" w:cstheme="majorBidi"/>
+          <w:color w:val="0F4761" w:themeColor="accent1" w:themeShade="BF"/>
+          <w:sz w:val="40"/>
+          <w:szCs w:val="40"/>
+        </w:rPr>
+      </w:pPr>
+      <w:r>
+        <w:br w:type="page"/>
+      </w:r>
+    </w:p>
+    <w:p>
+      <w:pPr>
+        <w:pStyle w:val="Heading1"/>
+      </w:pPr>
+      <w:r>
+        <w:lastRenderedPageBreak/>
+        <w:t>Testing Analysis</w:t>
+      </w:r>
+    </w:p>
+    <w:p>
+      <w:proofErr w:type="spellStart"/>
+      <w:r>
+        <w:t>Abc</w:t>
+      </w:r>
+      <w:proofErr w:type="spellEnd"/>
+    </w:p>
+    <w:p/>
+    <w:p>
+      <w:r>
+        <w:br w:type="page"/>
+      </w:r>
+    </w:p>
+    <w:p>
+      <w:pPr>
+        <w:pStyle w:val="Heading1"/>
+      </w:pPr>
+      <w:r>
+        <w:lastRenderedPageBreak/>
+        <w:t>Development Log</w:t>
+      </w:r>
+    </w:p>
+    <w:p/>
+    <w:p/>
+    <w:tbl>
+      <w:tblPr>
+        <w:tblStyle w:val="TableGrid"/>
+        <w:tblW w:w="0" w:type="auto"/>
+        <w:jc w:val="center"/>
+        <w:tblLayout w:type="fixed"/>
+        <w:tblLook w:val="04A0" w:firstRow="1" w:lastRow="0" w:firstColumn="1" w:lastColumn="0" w:noHBand="0" w:noVBand="1"/>
+      </w:tblPr>
+      <w:tblGrid>
+        <w:gridCol w:w="2122"/>
+        <w:gridCol w:w="1412"/>
+        <w:gridCol w:w="1712"/>
+        <w:gridCol w:w="1712"/>
+      </w:tblGrid>
+      <w:tr>
+        <w:trPr>
+          <w:jc w:val="center"/>
+        </w:trPr>
+        <w:tc>
+          <w:tcPr>
+            <w:tcW w:w="2122" w:type="dxa"/>
+          </w:tcPr>
+          <w:p>
+            <w:pPr>
+              <w:jc w:val="center"/>
+              <w:rPr>
+                <w:sz w:val="28"/>
+                <w:szCs w:val="32"/>
+              </w:rPr>
+            </w:pPr>
+            <w:r>
+              <w:rPr>
+                <w:sz w:val="28"/>
+                <w:szCs w:val="32"/>
+              </w:rPr>
+              <w:t>Session Date</w:t>
+            </w:r>
+          </w:p>
+        </w:tc>
+        <w:tc>
+          <w:tcPr>
+            <w:tcW w:w="1412" w:type="dxa"/>
+          </w:tcPr>
+          <w:p>
+            <w:pPr>
+              <w:jc w:val="center"/>
+              <w:rPr>
+                <w:sz w:val="28"/>
+                <w:szCs w:val="32"/>
+              </w:rPr>
+            </w:pPr>
+            <w:r>
+              <w:rPr>
+                <w:sz w:val="28"/>
+                <w:szCs w:val="32"/>
+              </w:rPr>
+              <w:t>Duration</w:t>
+            </w:r>
+          </w:p>
+        </w:tc>
+        <w:tc>
+          <w:tcPr>
+            <w:tcW w:w="1712" w:type="dxa"/>
+          </w:tcPr>
+          <w:p>
+            <w:pPr>
+              <w:jc w:val="center"/>
+              <w:rPr>
+                <w:sz w:val="28"/>
+                <w:szCs w:val="32"/>
+              </w:rPr>
+            </w:pPr>
+            <w:r>
+              <w:rPr>
+                <w:sz w:val="28"/>
+                <w:szCs w:val="32"/>
+              </w:rPr>
+              <w:t>730003140</w:t>
+            </w:r>
+          </w:p>
+        </w:tc>
+        <w:tc>
+          <w:tcPr>
+            <w:tcW w:w="1712" w:type="dxa"/>
+          </w:tcPr>
+          <w:p>
+            <w:pPr>
+              <w:jc w:val="center"/>
+              <w:rPr>
+                <w:sz w:val="28"/>
+                <w:szCs w:val="32"/>
+              </w:rPr>
+            </w:pPr>
+            <w:r>
+              <w:rPr>
+                <w:sz w:val="28"/>
+                <w:szCs w:val="32"/>
+              </w:rPr>
+              <w:t>730003140</w:t>
+            </w:r>
+          </w:p>
+        </w:tc>
+      </w:tr>
+      <w:tr>
+        <w:trPr>
+          <w:jc w:val="center"/>
+        </w:trPr>
+        <w:tc>
+          <w:tcPr>
+            <w:tcW w:w="2122" w:type="dxa"/>
+          </w:tcPr>
+          <w:p>
+            <w:pPr>
+              <w:jc w:val="center"/>
+              <w:rPr>
+                <w:sz w:val="28"/>
+                <w:szCs w:val="32"/>
+              </w:rPr>
+            </w:pPr>
+            <w:r>
+              <w:rPr>
+                <w:sz w:val="28"/>
+                <w:szCs w:val="32"/>
+              </w:rPr>
+              <w:t>24th October</w:t>
+            </w:r>
+          </w:p>
+        </w:tc>
+        <w:tc>
+          <w:tcPr>
+            <w:tcW w:w="1412" w:type="dxa"/>
+          </w:tcPr>
+          <w:p>
+            <w:pPr>
+              <w:jc w:val="center"/>
+              <w:rPr>
+                <w:sz w:val="28"/>
+                <w:szCs w:val="32"/>
+              </w:rPr>
+            </w:pPr>
+            <w:r>
+              <w:rPr>
+                <w:sz w:val="28"/>
+                <w:szCs w:val="32"/>
+              </w:rPr>
+              <w:t>2h</w:t>
+            </w:r>
+          </w:p>
+        </w:tc>
+        <w:tc>
+          <w:tcPr>
+            <w:tcW w:w="1712" w:type="dxa"/>
+          </w:tcPr>
+          <w:p>
+            <w:pPr>
+              <w:jc w:val="center"/>
+              <w:rPr>
+                <w:sz w:val="28"/>
+                <w:szCs w:val="32"/>
+              </w:rPr>
+            </w:pPr>
+            <w:r>
+              <w:rPr>
+                <w:sz w:val="28"/>
+                <w:szCs w:val="32"/>
+              </w:rPr>
+              <w:t>Design</w:t>
+            </w:r>
+          </w:p>
+        </w:tc>
+        <w:tc>
+          <w:tcPr>
+            <w:tcW w:w="1712" w:type="dxa"/>
+          </w:tcPr>
+          <w:p>
+            <w:pPr>
+              <w:jc w:val="center"/>
+              <w:rPr>
+                <w:sz w:val="28"/>
+                <w:szCs w:val="32"/>
+              </w:rPr>
+            </w:pPr>
+            <w:r>
+              <w:rPr>
+                <w:sz w:val="28"/>
+                <w:szCs w:val="32"/>
+              </w:rPr>
+              <w:t>Design</w:t>
+            </w:r>
+          </w:p>
+        </w:tc>
+      </w:tr>
+      <w:tr>
+        <w:trPr>
+          <w:jc w:val="center"/>
+        </w:trPr>
+        <w:tc>
+          <w:tcPr>
+            <w:tcW w:w="2122" w:type="dxa"/>
+          </w:tcPr>
+          <w:p>
+            <w:pPr>
+              <w:jc w:val="center"/>
+              <w:rPr>
+                <w:sz w:val="28"/>
+                <w:szCs w:val="32"/>
+              </w:rPr>
+            </w:pPr>
+            <w:r>
+              <w:rPr>
+                <w:sz w:val="28"/>
+                <w:szCs w:val="32"/>
+              </w:rPr>
+              <w:t>27</w:t>
+            </w:r>
+            <w:r>
+              <w:rPr>
+                <w:sz w:val="28"/>
+                <w:szCs w:val="32"/>
+                <w:vertAlign w:val="superscript"/>
+              </w:rPr>
+              <w:t>th</w:t>
+            </w:r>
+            <w:r>
+              <w:rPr>
+                <w:sz w:val="28"/>
+                <w:szCs w:val="32"/>
+              </w:rPr>
+              <w:t xml:space="preserve"> October</w:t>
+            </w:r>
+          </w:p>
+        </w:tc>
+        <w:tc>
+          <w:tcPr>
+            <w:tcW w:w="1412" w:type="dxa"/>
+          </w:tcPr>
+          <w:p>
+            <w:pPr>
+              <w:jc w:val="center"/>
+              <w:rPr>
+                <w:sz w:val="28"/>
+                <w:szCs w:val="32"/>
+              </w:rPr>
+            </w:pPr>
+            <w:r>
+              <w:rPr>
+                <w:sz w:val="28"/>
+                <w:szCs w:val="32"/>
+              </w:rPr>
+              <w:t>1h30m</w:t>
+            </w:r>
+          </w:p>
+        </w:tc>
+        <w:tc>
+          <w:tcPr>
+            <w:tcW w:w="1712" w:type="dxa"/>
+          </w:tcPr>
+          <w:p>
+            <w:pPr>
+              <w:jc w:val="center"/>
+              <w:rPr>
+                <w:sz w:val="28"/>
+                <w:szCs w:val="32"/>
+              </w:rPr>
+            </w:pPr>
+            <w:r>
+              <w:rPr>
+                <w:sz w:val="28"/>
+                <w:szCs w:val="32"/>
+              </w:rPr>
+              <w:t>Design</w:t>
+            </w:r>
+          </w:p>
+        </w:tc>
+        <w:tc>
+          <w:tcPr>
+            <w:tcW w:w="1712" w:type="dxa"/>
+          </w:tcPr>
+          <w:p>
+            <w:pPr>
+              <w:jc w:val="center"/>
+              <w:rPr>
+                <w:sz w:val="28"/>
+                <w:szCs w:val="32"/>
+              </w:rPr>
+            </w:pPr>
+            <w:r>
+              <w:rPr>
+                <w:sz w:val="28"/>
+                <w:szCs w:val="32"/>
+              </w:rPr>
+              <w:t>Design</w:t>
+            </w:r>
+          </w:p>
+        </w:tc>
+      </w:tr>
+      <w:tr>
+        <w:trPr>
+          <w:jc w:val="center"/>
+        </w:trPr>
+        <w:tc>
+          <w:tcPr>
+            <w:tcW w:w="2122" w:type="dxa"/>
+          </w:tcPr>
+          <w:p>
+            <w:pPr>
+              <w:jc w:val="center"/>
+              <w:rPr>
+                <w:sz w:val="28"/>
+                <w:szCs w:val="32"/>
+              </w:rPr>
+            </w:pPr>
+            <w:r>
+              <w:rPr>
+                <w:sz w:val="28"/>
+                <w:szCs w:val="32"/>
+              </w:rPr>
+              <w:t>2</w:t>
+            </w:r>
+            <w:r>
+              <w:rPr>
+                <w:sz w:val="28"/>
+                <w:szCs w:val="32"/>
+                <w:vertAlign w:val="superscript"/>
+              </w:rPr>
+              <w:t>nd</w:t>
+            </w:r>
+            <w:r>
+              <w:rPr>
+                <w:sz w:val="28"/>
+                <w:szCs w:val="32"/>
+              </w:rPr>
+              <w:t xml:space="preserve"> November</w:t>
+            </w:r>
+          </w:p>
+        </w:tc>
+        <w:tc>
+          <w:tcPr>
+            <w:tcW w:w="1412" w:type="dxa"/>
+          </w:tcPr>
+          <w:p>
+            <w:pPr>
+              <w:jc w:val="center"/>
+              <w:rPr>
+                <w:sz w:val="28"/>
+                <w:szCs w:val="32"/>
+              </w:rPr>
+            </w:pPr>
+            <w:r>
+              <w:rPr>
+                <w:sz w:val="28"/>
+                <w:szCs w:val="32"/>
+              </w:rPr>
+              <w:t>1h</w:t>
+            </w:r>
+          </w:p>
+        </w:tc>
+        <w:tc>
+          <w:tcPr>
+            <w:tcW w:w="1712" w:type="dxa"/>
+          </w:tcPr>
+          <w:p>
+            <w:pPr>
+              <w:jc w:val="center"/>
+              <w:rPr>
+                <w:sz w:val="28"/>
+                <w:szCs w:val="32"/>
+              </w:rPr>
+            </w:pPr>
+            <w:r>
+              <w:rPr>
+                <w:sz w:val="28"/>
+                <w:szCs w:val="32"/>
+              </w:rPr>
+              <w:t>Driver</w:t>
+            </w:r>
+          </w:p>
+        </w:tc>
+        <w:tc>
+          <w:tcPr>
+            <w:tcW w:w="1712" w:type="dxa"/>
+          </w:tcPr>
+          <w:p>
+            <w:pPr>
+              <w:jc w:val="center"/>
+              <w:rPr>
+                <w:sz w:val="28"/>
+                <w:szCs w:val="32"/>
+              </w:rPr>
+            </w:pPr>
+            <w:r>
+              <w:rPr>
+                <w:sz w:val="28"/>
+                <w:szCs w:val="32"/>
+              </w:rPr>
+              <w:t>Observer</w:t>
+            </w:r>
+          </w:p>
+        </w:tc>
+      </w:tr>
+      <w:tr>
+        <w:trPr>
+          <w:jc w:val="center"/>
+        </w:trPr>
+        <w:tc>
+          <w:tcPr>
+            <w:tcW w:w="2122" w:type="dxa"/>
+          </w:tcPr>
+          <w:p>
+            <w:pPr>
+              <w:jc w:val="center"/>
+              <w:rPr>
+                <w:sz w:val="28"/>
+                <w:szCs w:val="32"/>
+              </w:rPr>
+            </w:pPr>
+            <w:r>
+              <w:rPr>
+                <w:sz w:val="28"/>
+                <w:szCs w:val="32"/>
+              </w:rPr>
+              <w:t>6</w:t>
+            </w:r>
+            <w:r>
+              <w:rPr>
+                <w:sz w:val="28"/>
+                <w:szCs w:val="32"/>
+                <w:vertAlign w:val="superscript"/>
+              </w:rPr>
+              <w:t>th</w:t>
+            </w:r>
+            <w:r>
+              <w:rPr>
+                <w:sz w:val="28"/>
+                <w:szCs w:val="32"/>
+              </w:rPr>
+              <w:t xml:space="preserve"> </w:t>
+            </w:r>
+            <w:bookmarkStart w:id="1" w:name="_Hlk184588926"/>
+            <w:r>
+              <w:rPr>
+                <w:sz w:val="28"/>
+                <w:szCs w:val="32"/>
+              </w:rPr>
+              <w:t>November</w:t>
+            </w:r>
+            <w:bookmarkEnd w:id="1"/>
+          </w:p>
+        </w:tc>
+        <w:tc>
+          <w:tcPr>
+            <w:tcW w:w="1412" w:type="dxa"/>
+          </w:tcPr>
+          <w:p>
+            <w:pPr>
+              <w:jc w:val="center"/>
+              <w:rPr>
+                <w:sz w:val="28"/>
+                <w:szCs w:val="32"/>
+              </w:rPr>
+            </w:pPr>
+            <w:r>
+              <w:rPr>
+                <w:sz w:val="28"/>
+                <w:szCs w:val="32"/>
+              </w:rPr>
+              <w:t>1h30m</w:t>
+            </w:r>
+          </w:p>
+        </w:tc>
+        <w:tc>
+          <w:tcPr>
+            <w:tcW w:w="1712" w:type="dxa"/>
+          </w:tcPr>
+          <w:p>
+            <w:pPr>
+              <w:jc w:val="center"/>
+              <w:rPr>
+                <w:sz w:val="28"/>
+                <w:szCs w:val="32"/>
+              </w:rPr>
+            </w:pPr>
+            <w:r>
+              <w:rPr>
+                <w:sz w:val="28"/>
+                <w:szCs w:val="32"/>
+              </w:rPr>
+              <w:t>Observer</w:t>
+            </w:r>
+          </w:p>
+        </w:tc>
+        <w:tc>
+          <w:tcPr>
+            <w:tcW w:w="1712" w:type="dxa"/>
+          </w:tcPr>
+          <w:p>
+            <w:pPr>
+              <w:jc w:val="center"/>
+              <w:rPr>
+                <w:sz w:val="28"/>
+                <w:szCs w:val="32"/>
+              </w:rPr>
+            </w:pPr>
+            <w:r>
+              <w:rPr>
+                <w:sz w:val="28"/>
+                <w:szCs w:val="32"/>
+              </w:rPr>
+              <w:t>Driver</w:t>
+            </w:r>
+          </w:p>
+        </w:tc>
+      </w:tr>
+      <w:tr>
+        <w:trPr>
+          <w:jc w:val="center"/>
+        </w:trPr>
+        <w:tc>
+          <w:tcPr>
+            <w:tcW w:w="2122" w:type="dxa"/>
+          </w:tcPr>
+          <w:p>
+            <w:pPr>
+              <w:jc w:val="center"/>
+              <w:rPr>
+                <w:sz w:val="28"/>
+                <w:szCs w:val="32"/>
+              </w:rPr>
+            </w:pPr>
+            <w:r>
+              <w:rPr>
+                <w:sz w:val="28"/>
+                <w:szCs w:val="32"/>
+              </w:rPr>
+              <w:t>15</w:t>
+            </w:r>
+            <w:r>
+              <w:rPr>
+                <w:sz w:val="28"/>
+                <w:szCs w:val="32"/>
+                <w:vertAlign w:val="superscript"/>
+              </w:rPr>
+              <w:t>th</w:t>
+            </w:r>
+            <w:r>
+              <w:rPr>
+                <w:sz w:val="28"/>
+                <w:szCs w:val="32"/>
+              </w:rPr>
+              <w:t xml:space="preserve"> </w:t>
+            </w:r>
+            <w:r>
+              <w:rPr>
+                <w:sz w:val="28"/>
+                <w:szCs w:val="32"/>
+              </w:rPr>
+              <w:t>November</w:t>
+            </w:r>
+          </w:p>
+        </w:tc>
+        <w:tc>
+          <w:tcPr>
+            <w:tcW w:w="1412" w:type="dxa"/>
+          </w:tcPr>
+          <w:p>
+            <w:pPr>
+              <w:jc w:val="center"/>
+              <w:rPr>
+                <w:sz w:val="28"/>
+                <w:szCs w:val="32"/>
+              </w:rPr>
+            </w:pPr>
+            <w:r>
+              <w:rPr>
+                <w:sz w:val="28"/>
+                <w:szCs w:val="32"/>
+              </w:rPr>
+              <w:t>1h</w:t>
+            </w:r>
+          </w:p>
+        </w:tc>
+        <w:tc>
+          <w:tcPr>
+            <w:tcW w:w="1712" w:type="dxa"/>
+          </w:tcPr>
+          <w:p>
+            <w:pPr>
+              <w:jc w:val="center"/>
+              <w:rPr>
+                <w:sz w:val="28"/>
+                <w:szCs w:val="32"/>
+              </w:rPr>
+            </w:pPr>
+            <w:r>
+              <w:rPr>
+                <w:sz w:val="28"/>
+                <w:szCs w:val="32"/>
+              </w:rPr>
+              <w:t>Driver</w:t>
+            </w:r>
+          </w:p>
+        </w:tc>
+        <w:tc>
+          <w:tcPr>
+            <w:tcW w:w="1712" w:type="dxa"/>
+          </w:tcPr>
+          <w:p>
+            <w:pPr>
+              <w:jc w:val="center"/>
+              <w:rPr>
+                <w:sz w:val="28"/>
+                <w:szCs w:val="32"/>
+              </w:rPr>
+            </w:pPr>
+            <w:r>
+              <w:rPr>
+                <w:sz w:val="28"/>
+                <w:szCs w:val="32"/>
+              </w:rPr>
+              <w:t>Observer</w:t>
+            </w:r>
+          </w:p>
+        </w:tc>
+      </w:tr>
+      <w:tr>
+        <w:trPr>
+          <w:jc w:val="center"/>
+        </w:trPr>
+        <w:tc>
+          <w:tcPr>
+            <w:tcW w:w="2122" w:type="dxa"/>
+          </w:tcPr>
+          <w:p>
+            <w:pPr>
+              <w:jc w:val="center"/>
+              <w:rPr>
+                <w:sz w:val="28"/>
+                <w:szCs w:val="32"/>
+              </w:rPr>
+            </w:pPr>
+            <w:bookmarkStart w:id="2" w:name="_Hlk184589100"/>
+            <w:r>
+              <w:rPr>
+                <w:sz w:val="28"/>
+                <w:szCs w:val="32"/>
+              </w:rPr>
+              <w:t>20</w:t>
+            </w:r>
+            <w:r>
+              <w:rPr>
+                <w:sz w:val="28"/>
+                <w:szCs w:val="32"/>
+                <w:vertAlign w:val="superscript"/>
+              </w:rPr>
+              <w:t>th</w:t>
+            </w:r>
+            <w:r>
+              <w:rPr>
+                <w:sz w:val="28"/>
+                <w:szCs w:val="32"/>
+              </w:rPr>
+              <w:t xml:space="preserve"> November</w:t>
+            </w:r>
+          </w:p>
+        </w:tc>
+        <w:tc>
+          <w:tcPr>
+            <w:tcW w:w="1412" w:type="dxa"/>
+          </w:tcPr>
+          <w:p>
+            <w:pPr>
+              <w:jc w:val="center"/>
+              <w:rPr>
+                <w:sz w:val="28"/>
+                <w:szCs w:val="32"/>
+              </w:rPr>
+            </w:pPr>
+            <w:r>
+              <w:rPr>
+                <w:sz w:val="28"/>
+                <w:szCs w:val="32"/>
+              </w:rPr>
+              <w:t>1h</w:t>
+            </w:r>
+            <w:r>
+              <w:rPr>
+                <w:sz w:val="28"/>
+                <w:szCs w:val="32"/>
+              </w:rPr>
+              <w:t>30m</w:t>
+            </w:r>
+          </w:p>
+        </w:tc>
+        <w:tc>
+          <w:tcPr>
+            <w:tcW w:w="1712" w:type="dxa"/>
+          </w:tcPr>
+          <w:p>
+            <w:pPr>
+              <w:jc w:val="center"/>
+              <w:rPr>
+                <w:sz w:val="28"/>
+                <w:szCs w:val="32"/>
+              </w:rPr>
+            </w:pPr>
+            <w:r>
+              <w:rPr>
+                <w:sz w:val="28"/>
+                <w:szCs w:val="32"/>
+              </w:rPr>
+              <w:t>Observer</w:t>
+            </w:r>
+          </w:p>
+        </w:tc>
+        <w:tc>
+          <w:tcPr>
+            <w:tcW w:w="1712" w:type="dxa"/>
+          </w:tcPr>
+          <w:p>
+            <w:pPr>
+              <w:jc w:val="center"/>
+              <w:rPr>
+                <w:sz w:val="28"/>
+                <w:szCs w:val="32"/>
+              </w:rPr>
+            </w:pPr>
+            <w:r>
+              <w:rPr>
+                <w:sz w:val="28"/>
+                <w:szCs w:val="32"/>
+              </w:rPr>
+              <w:t>Driver</w:t>
+            </w:r>
+          </w:p>
+        </w:tc>
+      </w:tr>
+      <w:tr>
+        <w:trPr>
+          <w:jc w:val="center"/>
+        </w:trPr>
+        <w:tc>
+          <w:tcPr>
+            <w:tcW w:w="2122" w:type="dxa"/>
+          </w:tcPr>
+          <w:p>
+            <w:pPr>
+              <w:jc w:val="center"/>
+              <w:rPr>
+                <w:sz w:val="28"/>
+                <w:szCs w:val="32"/>
+              </w:rPr>
+            </w:pPr>
+            <w:r>
+              <w:rPr>
+                <w:sz w:val="28"/>
+                <w:szCs w:val="32"/>
+              </w:rPr>
+              <w:t>1</w:t>
+            </w:r>
+            <w:r>
+              <w:rPr>
+                <w:sz w:val="28"/>
+                <w:szCs w:val="32"/>
+                <w:vertAlign w:val="superscript"/>
+              </w:rPr>
+              <w:t>st</w:t>
+            </w:r>
+            <w:r>
+              <w:rPr>
+                <w:sz w:val="28"/>
+                <w:szCs w:val="32"/>
+              </w:rPr>
+              <w:t xml:space="preserve"> December</w:t>
+            </w:r>
+          </w:p>
+        </w:tc>
+        <w:tc>
+          <w:tcPr>
+            <w:tcW w:w="1412" w:type="dxa"/>
+          </w:tcPr>
+          <w:p>
+            <w:pPr>
+              <w:jc w:val="center"/>
+              <w:rPr>
+                <w:sz w:val="28"/>
+                <w:szCs w:val="32"/>
+              </w:rPr>
+            </w:pPr>
+            <w:r>
+              <w:rPr>
+                <w:sz w:val="28"/>
+                <w:szCs w:val="32"/>
+              </w:rPr>
+              <w:t>2</w:t>
+            </w:r>
+            <w:r>
+              <w:rPr>
+                <w:sz w:val="28"/>
+                <w:szCs w:val="32"/>
+              </w:rPr>
+              <w:t>h30m</w:t>
+            </w:r>
+          </w:p>
+        </w:tc>
+        <w:tc>
+          <w:tcPr>
+            <w:tcW w:w="1712" w:type="dxa"/>
+          </w:tcPr>
+          <w:p>
+            <w:pPr>
+              <w:jc w:val="center"/>
+              <w:rPr>
+                <w:sz w:val="28"/>
+                <w:szCs w:val="32"/>
+              </w:rPr>
+            </w:pPr>
+            <w:r>
+              <w:rPr>
+                <w:sz w:val="28"/>
+                <w:szCs w:val="32"/>
+              </w:rPr>
+              <w:t>Driver</w:t>
+            </w:r>
+          </w:p>
+        </w:tc>
+        <w:tc>
+          <w:tcPr>
+            <w:tcW w:w="1712" w:type="dxa"/>
+          </w:tcPr>
+          <w:p>
+            <w:pPr>
+              <w:jc w:val="center"/>
+              <w:rPr>
+                <w:sz w:val="28"/>
+                <w:szCs w:val="32"/>
+              </w:rPr>
+            </w:pPr>
+            <w:r>
+              <w:rPr>
+                <w:sz w:val="28"/>
+                <w:szCs w:val="32"/>
+              </w:rPr>
+              <w:t>Observer</w:t>
+            </w:r>
+          </w:p>
+        </w:tc>
+      </w:tr>
+      <w:tr>
+        <w:trPr>
+          <w:jc w:val="center"/>
+        </w:trPr>
+        <w:tc>
+          <w:tcPr>
+            <w:tcW w:w="2122" w:type="dxa"/>
+          </w:tcPr>
+          <w:p>
+            <w:pPr>
+              <w:jc w:val="center"/>
+              <w:rPr>
+                <w:sz w:val="28"/>
+                <w:szCs w:val="32"/>
+              </w:rPr>
+            </w:pPr>
+            <w:r>
+              <w:rPr>
+                <w:sz w:val="28"/>
+                <w:szCs w:val="32"/>
+              </w:rPr>
+              <w:t>4</w:t>
+            </w:r>
+            <w:r>
+              <w:rPr>
+                <w:sz w:val="28"/>
+                <w:szCs w:val="32"/>
+                <w:vertAlign w:val="superscript"/>
+              </w:rPr>
+              <w:t>th</w:t>
+            </w:r>
+            <w:r>
+              <w:rPr>
+                <w:sz w:val="28"/>
+                <w:szCs w:val="32"/>
+              </w:rPr>
+              <w:t xml:space="preserve"> December</w:t>
+            </w:r>
+          </w:p>
+        </w:tc>
+        <w:tc>
+          <w:tcPr>
+            <w:tcW w:w="1412" w:type="dxa"/>
+          </w:tcPr>
+          <w:p>
+            <w:pPr>
+              <w:jc w:val="center"/>
+              <w:rPr>
+                <w:sz w:val="28"/>
+                <w:szCs w:val="32"/>
+              </w:rPr>
+            </w:pPr>
+            <w:r>
+              <w:rPr>
+                <w:sz w:val="28"/>
+                <w:szCs w:val="32"/>
+              </w:rPr>
+              <w:t>2h30m</w:t>
+            </w:r>
+          </w:p>
+        </w:tc>
+        <w:tc>
+          <w:tcPr>
+            <w:tcW w:w="1712" w:type="dxa"/>
+          </w:tcPr>
+          <w:p>
+            <w:pPr>
+              <w:jc w:val="center"/>
+              <w:rPr>
+                <w:sz w:val="28"/>
+                <w:szCs w:val="32"/>
+              </w:rPr>
+            </w:pPr>
+            <w:r>
+              <w:rPr>
+                <w:sz w:val="28"/>
+                <w:szCs w:val="32"/>
+              </w:rPr>
+              <w:t>Observer</w:t>
+            </w:r>
+          </w:p>
+        </w:tc>
+        <w:tc>
+          <w:tcPr>
+            <w:tcW w:w="1712" w:type="dxa"/>
+          </w:tcPr>
+          <w:p>
+            <w:pPr>
+              <w:jc w:val="center"/>
+              <w:rPr>
+                <w:sz w:val="28"/>
+                <w:szCs w:val="32"/>
+              </w:rPr>
+            </w:pPr>
+            <w:r>
+              <w:rPr>
+                <w:sz w:val="28"/>
+                <w:szCs w:val="32"/>
+              </w:rPr>
+              <w:t>Driver</w:t>
+            </w:r>
+          </w:p>
+        </w:tc>
+      </w:tr>
+      <w:tr>
+        <w:trPr>
+          <w:jc w:val="center"/>
+        </w:trPr>
+        <w:tc>
+          <w:tcPr>
+            <w:tcW w:w="2122" w:type="dxa"/>
+          </w:tcPr>
+          <w:p>
+            <w:pPr>
+              <w:jc w:val="center"/>
+              <w:rPr>
+                <w:sz w:val="28"/>
+                <w:szCs w:val="32"/>
+              </w:rPr>
+            </w:pPr>
+            <w:r>
+              <w:rPr>
+                <w:sz w:val="28"/>
+                <w:szCs w:val="32"/>
+              </w:rPr>
+              <w:t>5</w:t>
+            </w:r>
+            <w:r>
+              <w:rPr>
+                <w:sz w:val="28"/>
+                <w:szCs w:val="32"/>
+                <w:vertAlign w:val="superscript"/>
+              </w:rPr>
+              <w:t>th</w:t>
+            </w:r>
+            <w:r>
+              <w:rPr>
+                <w:sz w:val="28"/>
+                <w:szCs w:val="32"/>
+              </w:rPr>
+              <w:t xml:space="preserve"> </w:t>
+            </w:r>
+            <w:bookmarkStart w:id="3" w:name="_Hlk184589129"/>
+            <w:r>
+              <w:rPr>
+                <w:sz w:val="28"/>
+                <w:szCs w:val="32"/>
+              </w:rPr>
+              <w:t>December</w:t>
+            </w:r>
+            <w:bookmarkEnd w:id="3"/>
+          </w:p>
+        </w:tc>
+        <w:tc>
+          <w:tcPr>
+            <w:tcW w:w="1412" w:type="dxa"/>
+          </w:tcPr>
+          <w:p>
+            <w:pPr>
+              <w:jc w:val="center"/>
+              <w:rPr>
+                <w:sz w:val="28"/>
+                <w:szCs w:val="32"/>
+              </w:rPr>
+            </w:pPr>
+            <w:r>
+              <w:rPr>
+                <w:sz w:val="28"/>
+                <w:szCs w:val="32"/>
+              </w:rPr>
+              <w:t>2</w:t>
+            </w:r>
+            <w:r>
+              <w:rPr>
+                <w:sz w:val="28"/>
+                <w:szCs w:val="32"/>
+              </w:rPr>
+              <w:t>h30m</w:t>
+            </w:r>
+          </w:p>
+        </w:tc>
+        <w:tc>
+          <w:tcPr>
+            <w:tcW w:w="1712" w:type="dxa"/>
+          </w:tcPr>
+          <w:p>
+            <w:pPr>
+              <w:jc w:val="center"/>
+              <w:rPr>
+                <w:sz w:val="28"/>
+                <w:szCs w:val="32"/>
+              </w:rPr>
+            </w:pPr>
+            <w:r>
+              <w:rPr>
+                <w:sz w:val="28"/>
+                <w:szCs w:val="32"/>
+              </w:rPr>
+              <w:t>Driver</w:t>
+            </w:r>
+          </w:p>
+        </w:tc>
+        <w:tc>
+          <w:tcPr>
+            <w:tcW w:w="1712" w:type="dxa"/>
+          </w:tcPr>
+          <w:p>
+            <w:pPr>
+              <w:jc w:val="center"/>
+              <w:rPr>
+                <w:sz w:val="28"/>
+                <w:szCs w:val="32"/>
+              </w:rPr>
+            </w:pPr>
+            <w:r>
+              <w:rPr>
+                <w:sz w:val="28"/>
+                <w:szCs w:val="32"/>
+              </w:rPr>
+              <w:t>Observer</w:t>
+            </w:r>
+          </w:p>
+        </w:tc>
+      </w:tr>
+      <w:bookmarkEnd w:id="2"/>
+    </w:tbl>
+    <w:p/>
     <w:sectPr>
       <w:pgSz w:w="11906" w:h="16838"/>
-      <w:pgMar w:top="1440" w:right="1440" w:bottom="1440" w:left="1440" w:header="708" w:footer="708" w:gutter="0"/>
+      <w:pgMar w:top="1191" w:right="1191" w:bottom="1191" w:left="1191" w:header="709" w:footer="709" w:gutter="0"/>
       <w:cols w:space="708"/>
       <w:docGrid w:linePitch="360"/>
     </w:sectPr>
@@ -417,6 +1592,10 @@
   <w:style w:type="paragraph" w:default="1" w:styleId="Normal">
     <w:name w:val="Normal"/>
     <w:qFormat/>
+    <w:rsid w:val="004947D3"/>
+    <w:rPr>
+      <w:sz w:val="22"/>
+    </w:rPr>
   </w:style>
   <w:style w:type="paragraph" w:styleId="Heading1">
     <w:name w:val="heading 1"/>
@@ -620,7 +1799,6 @@
   <w:style w:type="character" w:default="1" w:styleId="DefaultParagraphFont">
     <w:name w:val="Default Paragraph Font"/>
     <w:uiPriority w:val="1"/>
-    <w:semiHidden/>
     <w:unhideWhenUsed/>
   </w:style>
   <w:style w:type="table" w:default="1" w:styleId="TableNormal">
@@ -933,6 +2111,55 @@
       <w:color w:val="0F4761" w:themeColor="accent1" w:themeShade="BF"/>
       <w:spacing w:val="5"/>
     </w:rPr>
+  </w:style>
+  <w:style w:type="paragraph" w:styleId="HTMLPreformatted">
+    <w:name w:val="HTML Preformatted"/>
+    <w:basedOn w:val="Normal"/>
+    <w:link w:val="HTMLPreformattedChar"/>
+    <w:uiPriority w:val="99"/>
+    <w:semiHidden/>
+    <w:unhideWhenUsed/>
+    <w:rsid w:val="004947D3"/>
+    <w:pPr>
+      <w:spacing w:after="0" w:line="240" w:lineRule="auto"/>
+    </w:pPr>
+    <w:rPr>
+      <w:rFonts w:ascii="Consolas" w:hAnsi="Consolas"/>
+      <w:sz w:val="20"/>
+      <w:szCs w:val="20"/>
+    </w:rPr>
+  </w:style>
+  <w:style w:type="character" w:customStyle="1" w:styleId="HTMLPreformattedChar">
+    <w:name w:val="HTML Preformatted Char"/>
+    <w:basedOn w:val="DefaultParagraphFont"/>
+    <w:link w:val="HTMLPreformatted"/>
+    <w:uiPriority w:val="99"/>
+    <w:semiHidden/>
+    <w:rsid w:val="004947D3"/>
+    <w:rPr>
+      <w:rFonts w:ascii="Consolas" w:hAnsi="Consolas"/>
+      <w:sz w:val="20"/>
+      <w:szCs w:val="20"/>
+    </w:rPr>
+  </w:style>
+  <w:style w:type="table" w:styleId="TableGrid">
+    <w:name w:val="Table Grid"/>
+    <w:basedOn w:val="TableNormal"/>
+    <w:uiPriority w:val="39"/>
+    <w:rsid w:val="00AE1520"/>
+    <w:pPr>
+      <w:spacing w:after="0" w:line="240" w:lineRule="auto"/>
+    </w:pPr>
+    <w:tblPr>
+      <w:tblBorders>
+        <w:top w:val="single" w:sz="4" w:space="0" w:color="auto"/>
+        <w:left w:val="single" w:sz="4" w:space="0" w:color="auto"/>
+        <w:bottom w:val="single" w:sz="4" w:space="0" w:color="auto"/>
+        <w:right w:val="single" w:sz="4" w:space="0" w:color="auto"/>
+        <w:insideH w:val="single" w:sz="4" w:space="0" w:color="auto"/>
+        <w:insideV w:val="single" w:sz="4" w:space="0" w:color="auto"/>
+      </w:tblBorders>
+    </w:tblPr>
   </w:style>
 </w:styles>
 </file>

</xml_diff>